<commit_message>
worked on game logic. there are a few warnings in our code now but ignore them. they're nothing big and will be easily fixed soon
</commit_message>
<xml_diff>
--- a/resources/design/ColorScheme.docx
+++ b/resources/design/ColorScheme.docx
@@ -113,7 +113,15 @@
               <w:sz w:val="48"/>
               <w:szCs w:val="24"/>
             </w:rPr>
-            <w:t>Color Scheme</w:t>
+            <w:t>Col</w:t>
+          </w:r>
+          <w:r>
+            <w:rPr>
+              <w:rFonts w:ascii="Blue Highway D" w:hAnsi="Blue Highway D" w:cs="Segoe UI"/>
+              <w:sz w:val="48"/>
+              <w:szCs w:val="24"/>
+            </w:rPr>
+            <w:t>or Scheme</w:t>
           </w:r>
         </w:p>
       </w:sdtContent>
@@ -174,7 +182,6 @@
                 <w:szCs w:val="24"/>
               </w:rPr>
             </w:pPr>
-            <w:proofErr w:type="spellStart"/>
             <w:r>
               <w:rPr>
                 <w:rFonts w:ascii="Consolas" w:hAnsi="Consolas" w:cs="Consolas"/>
@@ -183,7 +190,6 @@
               </w:rPr>
               <w:t>pink_dark</w:t>
             </w:r>
-            <w:proofErr w:type="spellEnd"/>
             <w:r>
               <w:rPr>
                 <w:rFonts w:ascii="Consolas" w:hAnsi="Consolas" w:cs="Consolas"/>
@@ -192,23 +198,13 @@
               </w:rPr>
               <w:br/>
             </w:r>
-            <w:proofErr w:type="spellStart"/>
-            <w:r>
-              <w:rPr>
-                <w:rFonts w:ascii="Consolas" w:hAnsi="Consolas" w:cs="Consolas"/>
-                <w:sz w:val="24"/>
-                <w:szCs w:val="24"/>
-              </w:rPr>
-              <w:t>rgb</w:t>
-            </w:r>
-            <w:proofErr w:type="spellEnd"/>
-            <w:r>
-              <w:rPr>
-                <w:rFonts w:ascii="Consolas" w:hAnsi="Consolas" w:cs="Consolas"/>
-                <w:sz w:val="24"/>
-                <w:szCs w:val="24"/>
-              </w:rPr>
-              <w:t>(</w:t>
+            <w:r>
+              <w:rPr>
+                <w:rFonts w:ascii="Consolas" w:hAnsi="Consolas" w:cs="Consolas"/>
+                <w:sz w:val="24"/>
+                <w:szCs w:val="24"/>
+              </w:rPr>
+              <w:t>rgb(</w:t>
             </w:r>
             <w:r>
               <w:rPr>
@@ -268,7 +264,6 @@
                 <w:szCs w:val="24"/>
               </w:rPr>
             </w:pPr>
-            <w:proofErr w:type="spellStart"/>
             <w:r>
               <w:rPr>
                 <w:rFonts w:ascii="Consolas" w:hAnsi="Consolas" w:cs="Consolas"/>
@@ -285,7 +280,6 @@
               </w:rPr>
               <w:t>ium</w:t>
             </w:r>
-            <w:proofErr w:type="spellEnd"/>
             <w:r>
               <w:rPr>
                 <w:rFonts w:ascii="Consolas" w:hAnsi="Consolas" w:cs="Consolas"/>
@@ -294,23 +288,13 @@
               </w:rPr>
               <w:br/>
             </w:r>
-            <w:proofErr w:type="spellStart"/>
-            <w:r>
-              <w:rPr>
-                <w:rFonts w:ascii="Consolas" w:hAnsi="Consolas" w:cs="Consolas"/>
-                <w:sz w:val="24"/>
-                <w:szCs w:val="24"/>
-              </w:rPr>
-              <w:t>rgb</w:t>
-            </w:r>
-            <w:proofErr w:type="spellEnd"/>
-            <w:r>
-              <w:rPr>
-                <w:rFonts w:ascii="Consolas" w:hAnsi="Consolas" w:cs="Consolas"/>
-                <w:sz w:val="24"/>
-                <w:szCs w:val="24"/>
-              </w:rPr>
-              <w:t>(</w:t>
+            <w:r>
+              <w:rPr>
+                <w:rFonts w:ascii="Consolas" w:hAnsi="Consolas" w:cs="Consolas"/>
+                <w:sz w:val="24"/>
+                <w:szCs w:val="24"/>
+              </w:rPr>
+              <w:t>rgb(</w:t>
             </w:r>
             <w:r>
               <w:rPr>
@@ -362,7 +346,6 @@
                 <w:szCs w:val="24"/>
               </w:rPr>
             </w:pPr>
-            <w:proofErr w:type="spellStart"/>
             <w:r>
               <w:rPr>
                 <w:rFonts w:ascii="Consolas" w:hAnsi="Consolas" w:cs="Consolas"/>
@@ -371,7 +354,6 @@
               </w:rPr>
               <w:t>pink_light</w:t>
             </w:r>
-            <w:proofErr w:type="spellEnd"/>
             <w:r>
               <w:rPr>
                 <w:rFonts w:ascii="Consolas" w:hAnsi="Consolas" w:cs="Consolas"/>
@@ -380,23 +362,13 @@
               </w:rPr>
               <w:br/>
             </w:r>
-            <w:proofErr w:type="spellStart"/>
-            <w:r>
-              <w:rPr>
-                <w:rFonts w:ascii="Consolas" w:hAnsi="Consolas" w:cs="Consolas"/>
-                <w:sz w:val="24"/>
-                <w:szCs w:val="24"/>
-              </w:rPr>
-              <w:t>rgb</w:t>
-            </w:r>
-            <w:proofErr w:type="spellEnd"/>
-            <w:r>
-              <w:rPr>
-                <w:rFonts w:ascii="Consolas" w:hAnsi="Consolas" w:cs="Consolas"/>
-                <w:sz w:val="24"/>
-                <w:szCs w:val="24"/>
-              </w:rPr>
-              <w:t>(</w:t>
+            <w:r>
+              <w:rPr>
+                <w:rFonts w:ascii="Consolas" w:hAnsi="Consolas" w:cs="Consolas"/>
+                <w:sz w:val="24"/>
+                <w:szCs w:val="24"/>
+              </w:rPr>
+              <w:t>rgb(</w:t>
             </w:r>
             <w:r>
               <w:rPr>
@@ -454,7 +426,6 @@
                 <w:szCs w:val="24"/>
               </w:rPr>
             </w:pPr>
-            <w:proofErr w:type="spellStart"/>
             <w:r>
               <w:rPr>
                 <w:rFonts w:ascii="Consolas" w:hAnsi="Consolas" w:cs="Consolas"/>
@@ -471,7 +442,6 @@
               </w:rPr>
               <w:t>_dark</w:t>
             </w:r>
-            <w:proofErr w:type="spellEnd"/>
             <w:r>
               <w:rPr>
                 <w:rFonts w:ascii="Consolas" w:hAnsi="Consolas" w:cs="Consolas"/>
@@ -480,23 +450,13 @@
               </w:rPr>
               <w:br/>
             </w:r>
-            <w:proofErr w:type="spellStart"/>
-            <w:r>
-              <w:rPr>
-                <w:rFonts w:ascii="Consolas" w:hAnsi="Consolas" w:cs="Consolas"/>
-                <w:sz w:val="24"/>
-                <w:szCs w:val="24"/>
-              </w:rPr>
-              <w:t>rgb</w:t>
-            </w:r>
-            <w:proofErr w:type="spellEnd"/>
-            <w:r>
-              <w:rPr>
-                <w:rFonts w:ascii="Consolas" w:hAnsi="Consolas" w:cs="Consolas"/>
-                <w:sz w:val="24"/>
-                <w:szCs w:val="24"/>
-              </w:rPr>
-              <w:t>(</w:t>
+            <w:r>
+              <w:rPr>
+                <w:rFonts w:ascii="Consolas" w:hAnsi="Consolas" w:cs="Consolas"/>
+                <w:sz w:val="24"/>
+                <w:szCs w:val="24"/>
+              </w:rPr>
+              <w:t>rgb(</w:t>
             </w:r>
             <w:r>
               <w:rPr>
@@ -548,7 +508,6 @@
                 <w:szCs w:val="24"/>
               </w:rPr>
             </w:pPr>
-            <w:proofErr w:type="spellStart"/>
             <w:r>
               <w:rPr>
                 <w:rFonts w:ascii="Consolas" w:hAnsi="Consolas" w:cs="Consolas"/>
@@ -565,7 +524,6 @@
               </w:rPr>
               <w:t>ium</w:t>
             </w:r>
-            <w:proofErr w:type="spellEnd"/>
             <w:r>
               <w:rPr>
                 <w:rFonts w:ascii="Consolas" w:hAnsi="Consolas" w:cs="Consolas"/>
@@ -574,23 +532,13 @@
               </w:rPr>
               <w:br/>
             </w:r>
-            <w:proofErr w:type="spellStart"/>
-            <w:r>
-              <w:rPr>
-                <w:rFonts w:ascii="Consolas" w:hAnsi="Consolas" w:cs="Consolas"/>
-                <w:sz w:val="24"/>
-                <w:szCs w:val="24"/>
-              </w:rPr>
-              <w:t>rgb</w:t>
-            </w:r>
-            <w:proofErr w:type="spellEnd"/>
-            <w:r>
-              <w:rPr>
-                <w:rFonts w:ascii="Consolas" w:hAnsi="Consolas" w:cs="Consolas"/>
-                <w:sz w:val="24"/>
-                <w:szCs w:val="24"/>
-              </w:rPr>
-              <w:t>(</w:t>
+            <w:r>
+              <w:rPr>
+                <w:rFonts w:ascii="Consolas" w:hAnsi="Consolas" w:cs="Consolas"/>
+                <w:sz w:val="24"/>
+                <w:szCs w:val="24"/>
+              </w:rPr>
+              <w:t>rgb(</w:t>
             </w:r>
             <w:r>
               <w:rPr>
@@ -642,7 +590,6 @@
                 <w:szCs w:val="24"/>
               </w:rPr>
             </w:pPr>
-            <w:proofErr w:type="spellStart"/>
             <w:r>
               <w:rPr>
                 <w:rFonts w:ascii="Consolas" w:hAnsi="Consolas" w:cs="Consolas"/>
@@ -651,7 +598,6 @@
               </w:rPr>
               <w:t>blue_light</w:t>
             </w:r>
-            <w:proofErr w:type="spellEnd"/>
             <w:r>
               <w:rPr>
                 <w:rFonts w:ascii="Consolas" w:hAnsi="Consolas" w:cs="Consolas"/>
@@ -660,23 +606,13 @@
               </w:rPr>
               <w:br/>
             </w:r>
-            <w:proofErr w:type="spellStart"/>
-            <w:r>
-              <w:rPr>
-                <w:rFonts w:ascii="Consolas" w:hAnsi="Consolas" w:cs="Consolas"/>
-                <w:sz w:val="24"/>
-                <w:szCs w:val="24"/>
-              </w:rPr>
-              <w:t>rgb</w:t>
-            </w:r>
-            <w:proofErr w:type="spellEnd"/>
-            <w:r>
-              <w:rPr>
-                <w:rFonts w:ascii="Consolas" w:hAnsi="Consolas" w:cs="Consolas"/>
-                <w:sz w:val="24"/>
-                <w:szCs w:val="24"/>
-              </w:rPr>
-              <w:t>(</w:t>
+            <w:r>
+              <w:rPr>
+                <w:rFonts w:ascii="Consolas" w:hAnsi="Consolas" w:cs="Consolas"/>
+                <w:sz w:val="24"/>
+                <w:szCs w:val="24"/>
+              </w:rPr>
+              <w:t>rgb(</w:t>
             </w:r>
             <w:r>
               <w:rPr>
@@ -734,7 +670,6 @@
                 <w:szCs w:val="24"/>
               </w:rPr>
             </w:pPr>
-            <w:proofErr w:type="spellStart"/>
             <w:r>
               <w:rPr>
                 <w:rFonts w:ascii="Consolas" w:hAnsi="Consolas" w:cs="Consolas"/>
@@ -743,7 +678,6 @@
               </w:rPr>
               <w:t>gray_dark</w:t>
             </w:r>
-            <w:proofErr w:type="spellEnd"/>
             <w:r>
               <w:rPr>
                 <w:rFonts w:ascii="Consolas" w:hAnsi="Consolas" w:cs="Consolas"/>
@@ -752,23 +686,13 @@
               </w:rPr>
               <w:br/>
             </w:r>
-            <w:proofErr w:type="spellStart"/>
-            <w:r>
-              <w:rPr>
-                <w:rFonts w:ascii="Consolas" w:hAnsi="Consolas" w:cs="Consolas"/>
-                <w:sz w:val="24"/>
-                <w:szCs w:val="24"/>
-              </w:rPr>
-              <w:t>rgb</w:t>
-            </w:r>
-            <w:proofErr w:type="spellEnd"/>
-            <w:r>
-              <w:rPr>
-                <w:rFonts w:ascii="Consolas" w:hAnsi="Consolas" w:cs="Consolas"/>
-                <w:sz w:val="24"/>
-                <w:szCs w:val="24"/>
-              </w:rPr>
-              <w:t>(</w:t>
+            <w:r>
+              <w:rPr>
+                <w:rFonts w:ascii="Consolas" w:hAnsi="Consolas" w:cs="Consolas"/>
+                <w:sz w:val="24"/>
+                <w:szCs w:val="24"/>
+              </w:rPr>
+              <w:t>rgb(</w:t>
             </w:r>
             <w:r>
               <w:rPr>
@@ -820,7 +744,6 @@
                 <w:szCs w:val="24"/>
               </w:rPr>
             </w:pPr>
-            <w:proofErr w:type="spellStart"/>
             <w:r>
               <w:rPr>
                 <w:rFonts w:ascii="Consolas" w:hAnsi="Consolas" w:cs="Consolas"/>
@@ -837,7 +760,6 @@
               </w:rPr>
               <w:t>ium</w:t>
             </w:r>
-            <w:proofErr w:type="spellEnd"/>
             <w:r>
               <w:rPr>
                 <w:rFonts w:ascii="Consolas" w:hAnsi="Consolas" w:cs="Consolas"/>
@@ -846,23 +768,13 @@
               </w:rPr>
               <w:br/>
             </w:r>
-            <w:proofErr w:type="spellStart"/>
-            <w:r>
-              <w:rPr>
-                <w:rFonts w:ascii="Consolas" w:hAnsi="Consolas" w:cs="Consolas"/>
-                <w:sz w:val="24"/>
-                <w:szCs w:val="24"/>
-              </w:rPr>
-              <w:t>rgb</w:t>
-            </w:r>
-            <w:proofErr w:type="spellEnd"/>
-            <w:r>
-              <w:rPr>
-                <w:rFonts w:ascii="Consolas" w:hAnsi="Consolas" w:cs="Consolas"/>
-                <w:sz w:val="24"/>
-                <w:szCs w:val="24"/>
-              </w:rPr>
-              <w:t>(</w:t>
+            <w:r>
+              <w:rPr>
+                <w:rFonts w:ascii="Consolas" w:hAnsi="Consolas" w:cs="Consolas"/>
+                <w:sz w:val="24"/>
+                <w:szCs w:val="24"/>
+              </w:rPr>
+              <w:t>rgb(</w:t>
             </w:r>
             <w:r>
               <w:rPr>
@@ -914,7 +826,6 @@
                 <w:szCs w:val="24"/>
               </w:rPr>
             </w:pPr>
-            <w:proofErr w:type="spellStart"/>
             <w:r>
               <w:rPr>
                 <w:rFonts w:ascii="Consolas" w:hAnsi="Consolas" w:cs="Consolas"/>
@@ -923,7 +834,6 @@
               </w:rPr>
               <w:t>gray_light</w:t>
             </w:r>
-            <w:proofErr w:type="spellEnd"/>
             <w:r>
               <w:rPr>
                 <w:rFonts w:ascii="Consolas" w:hAnsi="Consolas" w:cs="Consolas"/>
@@ -932,23 +842,13 @@
               </w:rPr>
               <w:br/>
             </w:r>
-            <w:proofErr w:type="spellStart"/>
-            <w:r>
-              <w:rPr>
-                <w:rFonts w:ascii="Consolas" w:hAnsi="Consolas" w:cs="Consolas"/>
-                <w:sz w:val="24"/>
-                <w:szCs w:val="24"/>
-              </w:rPr>
-              <w:t>rgb</w:t>
-            </w:r>
-            <w:proofErr w:type="spellEnd"/>
-            <w:r>
-              <w:rPr>
-                <w:rFonts w:ascii="Consolas" w:hAnsi="Consolas" w:cs="Consolas"/>
-                <w:sz w:val="24"/>
-                <w:szCs w:val="24"/>
-              </w:rPr>
-              <w:t>(</w:t>
+            <w:r>
+              <w:rPr>
+                <w:rFonts w:ascii="Consolas" w:hAnsi="Consolas" w:cs="Consolas"/>
+                <w:sz w:val="24"/>
+                <w:szCs w:val="24"/>
+              </w:rPr>
+              <w:t>rgb(</w:t>
             </w:r>
             <w:r>
               <w:rPr>
@@ -1005,8 +905,6 @@
           <w:szCs w:val="24"/>
         </w:rPr>
       </w:pPr>
-      <w:bookmarkStart w:id="0" w:name="_GoBack"/>
-      <w:bookmarkEnd w:id="0"/>
     </w:p>
     <w:sectPr>
       <w:pgSz w:w="12240" w:h="15840"/>
@@ -1580,12 +1478,11 @@
     <w:sig w:usb0="E0002AFF" w:usb1="C0007841" w:usb2="00000009" w:usb3="00000000" w:csb0="000001FF" w:csb1="00000000"/>
   </w:font>
   <w:font w:name="Tahoma">
-    <w:panose1 w:val="00000000000000000000"/>
+    <w:panose1 w:val="020B0604030504040204"/>
     <w:charset w:val="00"/>
     <w:family w:val="swiss"/>
-    <w:notTrueType/>
     <w:pitch w:val="variable"/>
-    <w:sig w:usb0="00000003" w:usb1="00000000" w:usb2="00000000" w:usb3="00000000" w:csb0="00000001" w:csb1="00000000"/>
+    <w:sig w:usb0="E1002EFF" w:usb1="C000605B" w:usb2="00000029" w:usb3="00000000" w:csb0="000101FF" w:csb1="00000000"/>
   </w:font>
   <w:font w:name="Cambria">
     <w:panose1 w:val="02040503050406030204"/>
@@ -1637,6 +1534,7 @@
     <w:rsid w:val="00A228A3"/>
     <w:rsid w:val="00B14E15"/>
     <w:rsid w:val="00C02899"/>
+    <w:rsid w:val="00E97F76"/>
   </w:rsids>
   <m:mathPr>
     <m:mathFont m:val="Cambria Math"/>

</xml_diff>

<commit_message>
some view and style updates
</commit_message>
<xml_diff>
--- a/resources/design/ColorScheme.docx
+++ b/resources/design/ColorScheme.docx
@@ -157,9 +157,10 @@
         <w:tblLook w:val="04A0" w:firstRow="1" w:lastRow="0" w:firstColumn="1" w:lastColumn="0" w:noHBand="0" w:noVBand="1"/>
       </w:tblPr>
       <w:tblGrid>
-        <w:gridCol w:w="2880"/>
-        <w:gridCol w:w="2880"/>
-        <w:gridCol w:w="2880"/>
+        <w:gridCol w:w="2268"/>
+        <w:gridCol w:w="2268"/>
+        <w:gridCol w:w="2268"/>
+        <w:gridCol w:w="2268"/>
       </w:tblGrid>
       <w:tr>
         <w:trPr>
@@ -168,9 +169,102 @@
         </w:trPr>
         <w:tc>
           <w:tcPr>
-            <w:tcW w:w="2880" w:type="dxa"/>
+            <w:tcW w:w="0" w:type="auto"/>
+            <w:shd w:val="clear" w:color="auto" w:fill="C9839D"/>
+          </w:tcPr>
+          <w:p>
+            <w:pPr>
+              <w:jc w:val="center"/>
+              <w:rPr>
+                <w:rFonts w:ascii="Consolas" w:hAnsi="Consolas" w:cs="Consolas"/>
+                <w:color w:val="FFFFFF" w:themeColor="background1"/>
+                <w:sz w:val="20"/>
+                <w:szCs w:val="20"/>
+              </w:rPr>
+            </w:pPr>
+            <w:proofErr w:type="spellStart"/>
+            <w:r>
+              <w:rPr>
+                <w:rFonts w:ascii="Consolas" w:hAnsi="Consolas" w:cs="Consolas"/>
+                <w:color w:val="FFFFFF" w:themeColor="background1"/>
+                <w:sz w:val="20"/>
+                <w:szCs w:val="20"/>
+              </w:rPr>
+              <w:t>pink_darker</w:t>
+            </w:r>
+            <w:proofErr w:type="spellEnd"/>
+            <w:r>
+              <w:rPr>
+                <w:rFonts w:ascii="Consolas" w:hAnsi="Consolas" w:cs="Consolas"/>
+                <w:color w:val="FFFFFF" w:themeColor="background1"/>
+                <w:sz w:val="20"/>
+                <w:szCs w:val="20"/>
+              </w:rPr>
+              <w:br/>
+            </w:r>
+            <w:proofErr w:type="spellStart"/>
+            <w:r>
+              <w:rPr>
+                <w:rFonts w:ascii="Consolas" w:hAnsi="Consolas" w:cs="Consolas"/>
+                <w:color w:val="FFFFFF" w:themeColor="background1"/>
+                <w:sz w:val="20"/>
+                <w:szCs w:val="20"/>
+              </w:rPr>
+              <w:t>rgb</w:t>
+            </w:r>
+            <w:proofErr w:type="spellEnd"/>
+            <w:r>
+              <w:rPr>
+                <w:rFonts w:ascii="Consolas" w:hAnsi="Consolas" w:cs="Consolas"/>
+                <w:color w:val="FFFFFF" w:themeColor="background1"/>
+                <w:sz w:val="20"/>
+                <w:szCs w:val="20"/>
+              </w:rPr>
+              <w:t>(</w:t>
+            </w:r>
+            <w:r>
+              <w:rPr>
+                <w:rFonts w:ascii="Consolas" w:hAnsi="Consolas" w:cs="Consolas"/>
+                <w:color w:val="FFFFFF" w:themeColor="background1"/>
+                <w:sz w:val="20"/>
+                <w:szCs w:val="20"/>
+              </w:rPr>
+              <w:t>201, 131, 157</w:t>
+            </w:r>
+            <w:r>
+              <w:rPr>
+                <w:rFonts w:ascii="Consolas" w:hAnsi="Consolas" w:cs="Consolas"/>
+                <w:color w:val="FFFFFF" w:themeColor="background1"/>
+                <w:sz w:val="20"/>
+                <w:szCs w:val="20"/>
+              </w:rPr>
+              <w:t>)</w:t>
+            </w:r>
+            <w:r>
+              <w:rPr>
+                <w:rFonts w:ascii="Consolas" w:hAnsi="Consolas" w:cs="Consolas"/>
+                <w:color w:val="FFFFFF" w:themeColor="background1"/>
+                <w:sz w:val="20"/>
+                <w:szCs w:val="20"/>
+              </w:rPr>
+              <w:br/>
+              <w:t>#</w:t>
+            </w:r>
+            <w:r>
+              <w:rPr>
+                <w:rFonts w:ascii="Consolas" w:hAnsi="Consolas" w:cs="Consolas"/>
+                <w:color w:val="FFFFFF" w:themeColor="background1"/>
+                <w:sz w:val="20"/>
+                <w:szCs w:val="20"/>
+              </w:rPr>
+              <w:t>C9839D</w:t>
+            </w:r>
+          </w:p>
+        </w:tc>
+        <w:tc>
+          <w:tcPr>
+            <w:tcW w:w="0" w:type="auto"/>
             <w:shd w:val="clear" w:color="auto" w:fill="EF9CBB"/>
-            <w:vAlign w:val="center"/>
           </w:tcPr>
           <w:p>
             <w:pPr>
@@ -178,81 +272,61 @@
               <w:jc w:val="center"/>
               <w:rPr>
                 <w:rFonts w:ascii="Consolas" w:hAnsi="Consolas" w:cs="Consolas"/>
-                <w:sz w:val="24"/>
-                <w:szCs w:val="24"/>
+                <w:sz w:val="20"/>
+                <w:szCs w:val="20"/>
               </w:rPr>
             </w:pPr>
-            <w:r>
-              <w:rPr>
-                <w:rFonts w:ascii="Consolas" w:hAnsi="Consolas" w:cs="Consolas"/>
-                <w:sz w:val="24"/>
-                <w:szCs w:val="24"/>
+            <w:proofErr w:type="spellStart"/>
+            <w:r>
+              <w:rPr>
+                <w:rFonts w:ascii="Consolas" w:hAnsi="Consolas" w:cs="Consolas"/>
+                <w:sz w:val="20"/>
+                <w:szCs w:val="20"/>
               </w:rPr>
               <w:t>pink_dark</w:t>
             </w:r>
-            <w:r>
-              <w:rPr>
-                <w:rFonts w:ascii="Consolas" w:hAnsi="Consolas" w:cs="Consolas"/>
-                <w:sz w:val="24"/>
-                <w:szCs w:val="24"/>
+            <w:proofErr w:type="spellEnd"/>
+            <w:r>
+              <w:rPr>
+                <w:rFonts w:ascii="Consolas" w:hAnsi="Consolas" w:cs="Consolas"/>
+                <w:sz w:val="20"/>
+                <w:szCs w:val="20"/>
               </w:rPr>
               <w:br/>
             </w:r>
-            <w:r>
-              <w:rPr>
-                <w:rFonts w:ascii="Consolas" w:hAnsi="Consolas" w:cs="Consolas"/>
-                <w:sz w:val="24"/>
-                <w:szCs w:val="24"/>
-              </w:rPr>
-              <w:t>rgb(</w:t>
-            </w:r>
-            <w:r>
-              <w:rPr>
-                <w:rFonts w:ascii="Consolas" w:hAnsi="Consolas" w:cs="Consolas"/>
-                <w:sz w:val="24"/>
-                <w:szCs w:val="24"/>
-              </w:rPr>
-              <w:t>239, 156, 187</w:t>
-            </w:r>
-            <w:r>
-              <w:rPr>
-                <w:rFonts w:ascii="Consolas" w:hAnsi="Consolas" w:cs="Consolas"/>
-                <w:sz w:val="24"/>
-                <w:szCs w:val="24"/>
-              </w:rPr>
-              <w:t>)</w:t>
-            </w:r>
-            <w:r>
-              <w:rPr>
-                <w:rFonts w:ascii="Consolas" w:hAnsi="Consolas" w:cs="Consolas"/>
-                <w:sz w:val="24"/>
-                <w:szCs w:val="24"/>
+            <w:proofErr w:type="spellStart"/>
+            <w:r>
+              <w:rPr>
+                <w:rFonts w:ascii="Consolas" w:hAnsi="Consolas" w:cs="Consolas"/>
+                <w:sz w:val="20"/>
+                <w:szCs w:val="20"/>
+              </w:rPr>
+              <w:t>rgb</w:t>
+            </w:r>
+            <w:proofErr w:type="spellEnd"/>
+            <w:r>
+              <w:rPr>
+                <w:rFonts w:ascii="Consolas" w:hAnsi="Consolas" w:cs="Consolas"/>
+                <w:sz w:val="20"/>
+                <w:szCs w:val="20"/>
+              </w:rPr>
+              <w:t>(239, 156, 187)</w:t>
+            </w:r>
+            <w:r>
+              <w:rPr>
+                <w:rFonts w:ascii="Consolas" w:hAnsi="Consolas" w:cs="Consolas"/>
+                <w:sz w:val="20"/>
+                <w:szCs w:val="20"/>
               </w:rPr>
               <w:br/>
-            </w:r>
-            <w:r>
-              <w:rPr>
-                <w:rFonts w:ascii="Consolas" w:hAnsi="Consolas" w:cs="Consolas"/>
-                <w:sz w:val="24"/>
-                <w:szCs w:val="24"/>
-              </w:rPr>
-              <w:t>#</w:t>
-            </w:r>
-            <w:r>
-              <w:rPr>
-                <w:rFonts w:ascii="Consolas" w:hAnsi="Consolas" w:cs="Consolas"/>
-                <w:sz w:val="24"/>
-                <w:szCs w:val="24"/>
-              </w:rPr>
-              <w:t>EF9CBB</w:t>
+              <w:t>#EF9CBB</w:t>
             </w:r>
           </w:p>
         </w:tc>
         <w:tc>
           <w:tcPr>
-            <w:tcW w:w="2880" w:type="dxa"/>
+            <w:tcW w:w="0" w:type="auto"/>
             <w:shd w:val="clear" w:color="auto" w:fill="EDB3C9"/>
-            <w:vAlign w:val="center"/>
           </w:tcPr>
           <w:p>
             <w:pPr>
@@ -260,81 +334,61 @@
               <w:jc w:val="center"/>
               <w:rPr>
                 <w:rFonts w:ascii="Consolas" w:hAnsi="Consolas" w:cs="Consolas"/>
-                <w:sz w:val="24"/>
-                <w:szCs w:val="24"/>
+                <w:sz w:val="20"/>
+                <w:szCs w:val="20"/>
               </w:rPr>
             </w:pPr>
-            <w:r>
-              <w:rPr>
-                <w:rFonts w:ascii="Consolas" w:hAnsi="Consolas" w:cs="Consolas"/>
-                <w:sz w:val="24"/>
-                <w:szCs w:val="24"/>
-              </w:rPr>
-              <w:t>pink_med</w:t>
-            </w:r>
-            <w:r>
-              <w:rPr>
-                <w:rFonts w:ascii="Consolas" w:hAnsi="Consolas" w:cs="Consolas"/>
-                <w:sz w:val="24"/>
-                <w:szCs w:val="24"/>
-              </w:rPr>
-              <w:t>ium</w:t>
-            </w:r>
-            <w:r>
-              <w:rPr>
-                <w:rFonts w:ascii="Consolas" w:hAnsi="Consolas" w:cs="Consolas"/>
-                <w:sz w:val="24"/>
-                <w:szCs w:val="24"/>
+            <w:proofErr w:type="spellStart"/>
+            <w:r>
+              <w:rPr>
+                <w:rFonts w:ascii="Consolas" w:hAnsi="Consolas" w:cs="Consolas"/>
+                <w:sz w:val="20"/>
+                <w:szCs w:val="20"/>
+              </w:rPr>
+              <w:t>pink_medium</w:t>
+            </w:r>
+            <w:proofErr w:type="spellEnd"/>
+            <w:r>
+              <w:rPr>
+                <w:rFonts w:ascii="Consolas" w:hAnsi="Consolas" w:cs="Consolas"/>
+                <w:sz w:val="20"/>
+                <w:szCs w:val="20"/>
               </w:rPr>
               <w:br/>
             </w:r>
-            <w:r>
-              <w:rPr>
-                <w:rFonts w:ascii="Consolas" w:hAnsi="Consolas" w:cs="Consolas"/>
-                <w:sz w:val="24"/>
-                <w:szCs w:val="24"/>
-              </w:rPr>
-              <w:t>rgb(</w:t>
-            </w:r>
-            <w:r>
-              <w:rPr>
-                <w:rFonts w:ascii="Consolas" w:hAnsi="Consolas" w:cs="Consolas"/>
-                <w:sz w:val="24"/>
-                <w:szCs w:val="24"/>
-              </w:rPr>
-              <w:t>237, 179, 201</w:t>
-            </w:r>
-            <w:r>
-              <w:rPr>
-                <w:rFonts w:ascii="Consolas" w:hAnsi="Consolas" w:cs="Consolas"/>
-                <w:sz w:val="24"/>
-                <w:szCs w:val="24"/>
-              </w:rPr>
-              <w:t>)</w:t>
-            </w:r>
-            <w:r>
-              <w:rPr>
-                <w:rFonts w:ascii="Consolas" w:hAnsi="Consolas" w:cs="Consolas"/>
-                <w:sz w:val="24"/>
-                <w:szCs w:val="24"/>
+            <w:proofErr w:type="spellStart"/>
+            <w:r>
+              <w:rPr>
+                <w:rFonts w:ascii="Consolas" w:hAnsi="Consolas" w:cs="Consolas"/>
+                <w:sz w:val="20"/>
+                <w:szCs w:val="20"/>
+              </w:rPr>
+              <w:t>rgb</w:t>
+            </w:r>
+            <w:proofErr w:type="spellEnd"/>
+            <w:r>
+              <w:rPr>
+                <w:rFonts w:ascii="Consolas" w:hAnsi="Consolas" w:cs="Consolas"/>
+                <w:sz w:val="20"/>
+                <w:szCs w:val="20"/>
+              </w:rPr>
+              <w:t>(237, 179, 201)</w:t>
+            </w:r>
+            <w:r>
+              <w:rPr>
+                <w:rFonts w:ascii="Consolas" w:hAnsi="Consolas" w:cs="Consolas"/>
+                <w:sz w:val="20"/>
+                <w:szCs w:val="20"/>
               </w:rPr>
               <w:br/>
-            </w:r>
-            <w:r>
-              <w:rPr>
-                <w:rFonts w:ascii="Consolas" w:hAnsi="Consolas" w:cs="Consolas"/>
-                <w:sz w:val="24"/>
-                <w:szCs w:val="24"/>
-              </w:rPr>
               <w:t>#EDB3C9</w:t>
             </w:r>
           </w:p>
         </w:tc>
         <w:tc>
           <w:tcPr>
-            <w:tcW w:w="2880" w:type="dxa"/>
+            <w:tcW w:w="0" w:type="auto"/>
             <w:shd w:val="clear" w:color="auto" w:fill="F1D4DF"/>
-            <w:vAlign w:val="center"/>
           </w:tcPr>
           <w:p>
             <w:pPr>
@@ -342,64 +396,53 @@
               <w:jc w:val="center"/>
               <w:rPr>
                 <w:rFonts w:ascii="Consolas" w:hAnsi="Consolas" w:cs="Consolas"/>
-                <w:sz w:val="24"/>
-                <w:szCs w:val="24"/>
+                <w:sz w:val="20"/>
+                <w:szCs w:val="20"/>
               </w:rPr>
             </w:pPr>
-            <w:r>
-              <w:rPr>
-                <w:rFonts w:ascii="Consolas" w:hAnsi="Consolas" w:cs="Consolas"/>
-                <w:sz w:val="24"/>
-                <w:szCs w:val="24"/>
+            <w:proofErr w:type="spellStart"/>
+            <w:r>
+              <w:rPr>
+                <w:rFonts w:ascii="Consolas" w:hAnsi="Consolas" w:cs="Consolas"/>
+                <w:sz w:val="20"/>
+                <w:szCs w:val="20"/>
               </w:rPr>
               <w:t>pink_light</w:t>
             </w:r>
-            <w:r>
-              <w:rPr>
-                <w:rFonts w:ascii="Consolas" w:hAnsi="Consolas" w:cs="Consolas"/>
-                <w:sz w:val="24"/>
-                <w:szCs w:val="24"/>
+            <w:proofErr w:type="spellEnd"/>
+            <w:r>
+              <w:rPr>
+                <w:rFonts w:ascii="Consolas" w:hAnsi="Consolas" w:cs="Consolas"/>
+                <w:sz w:val="20"/>
+                <w:szCs w:val="20"/>
               </w:rPr>
               <w:br/>
             </w:r>
-            <w:r>
-              <w:rPr>
-                <w:rFonts w:ascii="Consolas" w:hAnsi="Consolas" w:cs="Consolas"/>
-                <w:sz w:val="24"/>
-                <w:szCs w:val="24"/>
-              </w:rPr>
-              <w:t>rgb(</w:t>
-            </w:r>
-            <w:r>
-              <w:rPr>
-                <w:rFonts w:ascii="Consolas" w:hAnsi="Consolas" w:cs="Consolas"/>
-                <w:sz w:val="24"/>
-                <w:szCs w:val="24"/>
-              </w:rPr>
-              <w:t>241, 212, 223</w:t>
-            </w:r>
-            <w:r>
-              <w:rPr>
-                <w:rFonts w:ascii="Consolas" w:hAnsi="Consolas" w:cs="Consolas"/>
-                <w:sz w:val="24"/>
-                <w:szCs w:val="24"/>
-              </w:rPr>
-              <w:t>)</w:t>
-            </w:r>
-            <w:r>
-              <w:rPr>
-                <w:rFonts w:ascii="Consolas" w:hAnsi="Consolas" w:cs="Consolas"/>
-                <w:sz w:val="24"/>
-                <w:szCs w:val="24"/>
+            <w:proofErr w:type="spellStart"/>
+            <w:r>
+              <w:rPr>
+                <w:rFonts w:ascii="Consolas" w:hAnsi="Consolas" w:cs="Consolas"/>
+                <w:sz w:val="20"/>
+                <w:szCs w:val="20"/>
+              </w:rPr>
+              <w:t>rgb</w:t>
+            </w:r>
+            <w:proofErr w:type="spellEnd"/>
+            <w:r>
+              <w:rPr>
+                <w:rFonts w:ascii="Consolas" w:hAnsi="Consolas" w:cs="Consolas"/>
+                <w:sz w:val="20"/>
+                <w:szCs w:val="20"/>
+              </w:rPr>
+              <w:t>(241, 212, 223)</w:t>
+            </w:r>
+            <w:r>
+              <w:rPr>
+                <w:rFonts w:ascii="Consolas" w:hAnsi="Consolas" w:cs="Consolas"/>
+                <w:sz w:val="20"/>
+                <w:szCs w:val="20"/>
               </w:rPr>
               <w:br/>
-            </w:r>
-            <w:r>
-              <w:rPr>
-                <w:rFonts w:ascii="Consolas" w:hAnsi="Consolas" w:cs="Consolas"/>
-                <w:sz w:val="24"/>
-                <w:szCs w:val="24"/>
-              </w:rPr>
               <w:t>#F1D4DF</w:t>
             </w:r>
           </w:p>
@@ -412,9 +455,102 @@
         </w:trPr>
         <w:tc>
           <w:tcPr>
-            <w:tcW w:w="2880" w:type="dxa"/>
+            <w:tcW w:w="0" w:type="auto"/>
+            <w:shd w:val="clear" w:color="auto" w:fill="3E4372"/>
+          </w:tcPr>
+          <w:p>
+            <w:pPr>
+              <w:jc w:val="center"/>
+              <w:rPr>
+                <w:rFonts w:ascii="Consolas" w:hAnsi="Consolas" w:cs="Consolas"/>
+                <w:color w:val="FFFFFF" w:themeColor="background1"/>
+                <w:sz w:val="20"/>
+                <w:szCs w:val="20"/>
+              </w:rPr>
+            </w:pPr>
+            <w:proofErr w:type="spellStart"/>
+            <w:r>
+              <w:rPr>
+                <w:rFonts w:ascii="Consolas" w:hAnsi="Consolas" w:cs="Consolas"/>
+                <w:color w:val="FFFFFF" w:themeColor="background1"/>
+                <w:sz w:val="20"/>
+                <w:szCs w:val="20"/>
+              </w:rPr>
+              <w:t>blue_darker</w:t>
+            </w:r>
+            <w:proofErr w:type="spellEnd"/>
+            <w:r>
+              <w:rPr>
+                <w:rFonts w:ascii="Consolas" w:hAnsi="Consolas" w:cs="Consolas"/>
+                <w:color w:val="FFFFFF" w:themeColor="background1"/>
+                <w:sz w:val="20"/>
+                <w:szCs w:val="20"/>
+              </w:rPr>
+              <w:br/>
+            </w:r>
+            <w:proofErr w:type="spellStart"/>
+            <w:r>
+              <w:rPr>
+                <w:rFonts w:ascii="Consolas" w:hAnsi="Consolas" w:cs="Consolas"/>
+                <w:color w:val="FFFFFF" w:themeColor="background1"/>
+                <w:sz w:val="20"/>
+                <w:szCs w:val="20"/>
+              </w:rPr>
+              <w:t>rgb</w:t>
+            </w:r>
+            <w:proofErr w:type="spellEnd"/>
+            <w:r>
+              <w:rPr>
+                <w:rFonts w:ascii="Consolas" w:hAnsi="Consolas" w:cs="Consolas"/>
+                <w:color w:val="FFFFFF" w:themeColor="background1"/>
+                <w:sz w:val="20"/>
+                <w:szCs w:val="20"/>
+              </w:rPr>
+              <w:t>(</w:t>
+            </w:r>
+            <w:r>
+              <w:rPr>
+                <w:rFonts w:ascii="Consolas" w:hAnsi="Consolas" w:cs="Consolas"/>
+                <w:color w:val="FFFFFF" w:themeColor="background1"/>
+                <w:sz w:val="20"/>
+                <w:szCs w:val="20"/>
+              </w:rPr>
+              <w:t>62, 67, 114</w:t>
+            </w:r>
+            <w:r>
+              <w:rPr>
+                <w:rFonts w:ascii="Consolas" w:hAnsi="Consolas" w:cs="Consolas"/>
+                <w:color w:val="FFFFFF" w:themeColor="background1"/>
+                <w:sz w:val="20"/>
+                <w:szCs w:val="20"/>
+              </w:rPr>
+              <w:t>)</w:t>
+            </w:r>
+            <w:r>
+              <w:rPr>
+                <w:rFonts w:ascii="Consolas" w:hAnsi="Consolas" w:cs="Consolas"/>
+                <w:color w:val="FFFFFF" w:themeColor="background1"/>
+                <w:sz w:val="20"/>
+                <w:szCs w:val="20"/>
+              </w:rPr>
+              <w:br/>
+              <w:t>#</w:t>
+            </w:r>
+            <w:r>
+              <w:rPr>
+                <w:rFonts w:ascii="Consolas" w:hAnsi="Consolas" w:cs="Consolas"/>
+                <w:color w:val="FFFFFF" w:themeColor="background1"/>
+                <w:sz w:val="20"/>
+                <w:szCs w:val="20"/>
+              </w:rPr>
+              <w:t>3E4372</w:t>
+            </w:r>
+          </w:p>
+        </w:tc>
+        <w:tc>
+          <w:tcPr>
+            <w:tcW w:w="0" w:type="auto"/>
             <w:shd w:val="clear" w:color="auto" w:fill="535A98"/>
-            <w:vAlign w:val="center"/>
           </w:tcPr>
           <w:p>
             <w:pPr>
@@ -422,81 +558,71 @@
               <w:jc w:val="center"/>
               <w:rPr>
                 <w:rFonts w:ascii="Consolas" w:hAnsi="Consolas" w:cs="Consolas"/>
-                <w:sz w:val="24"/>
-                <w:szCs w:val="24"/>
+                <w:sz w:val="20"/>
+                <w:szCs w:val="20"/>
               </w:rPr>
             </w:pPr>
-            <w:r>
-              <w:rPr>
-                <w:rFonts w:ascii="Consolas" w:hAnsi="Consolas" w:cs="Consolas"/>
-                <w:sz w:val="24"/>
-                <w:szCs w:val="24"/>
+            <w:proofErr w:type="spellStart"/>
+            <w:r>
+              <w:rPr>
+                <w:rFonts w:ascii="Consolas" w:hAnsi="Consolas" w:cs="Consolas"/>
+                <w:sz w:val="20"/>
+                <w:szCs w:val="20"/>
               </w:rPr>
               <w:t>blue</w:t>
             </w:r>
-            <w:r>
-              <w:rPr>
-                <w:rFonts w:ascii="Consolas" w:hAnsi="Consolas" w:cs="Consolas"/>
-                <w:sz w:val="24"/>
-                <w:szCs w:val="24"/>
+            <w:bookmarkStart w:id="0" w:name="_GoBack"/>
+            <w:bookmarkEnd w:id="0"/>
+            <w:r>
+              <w:rPr>
+                <w:rFonts w:ascii="Consolas" w:hAnsi="Consolas" w:cs="Consolas"/>
+                <w:sz w:val="20"/>
+                <w:szCs w:val="20"/>
               </w:rPr>
               <w:t>_dark</w:t>
             </w:r>
-            <w:r>
-              <w:rPr>
-                <w:rFonts w:ascii="Consolas" w:hAnsi="Consolas" w:cs="Consolas"/>
-                <w:sz w:val="24"/>
-                <w:szCs w:val="24"/>
+            <w:proofErr w:type="spellEnd"/>
+            <w:r>
+              <w:rPr>
+                <w:rFonts w:ascii="Consolas" w:hAnsi="Consolas" w:cs="Consolas"/>
+                <w:sz w:val="20"/>
+                <w:szCs w:val="20"/>
               </w:rPr>
               <w:br/>
             </w:r>
-            <w:r>
-              <w:rPr>
-                <w:rFonts w:ascii="Consolas" w:hAnsi="Consolas" w:cs="Consolas"/>
-                <w:sz w:val="24"/>
-                <w:szCs w:val="24"/>
-              </w:rPr>
-              <w:t>rgb(</w:t>
-            </w:r>
-            <w:r>
-              <w:rPr>
-                <w:rFonts w:ascii="Consolas" w:hAnsi="Consolas" w:cs="Consolas"/>
-                <w:sz w:val="24"/>
-                <w:szCs w:val="24"/>
-              </w:rPr>
-              <w:t>83, 90, 152</w:t>
-            </w:r>
-            <w:r>
-              <w:rPr>
-                <w:rFonts w:ascii="Consolas" w:hAnsi="Consolas" w:cs="Consolas"/>
-                <w:sz w:val="24"/>
-                <w:szCs w:val="24"/>
-              </w:rPr>
-              <w:t>)</w:t>
-            </w:r>
-            <w:r>
-              <w:rPr>
-                <w:rFonts w:ascii="Consolas" w:hAnsi="Consolas" w:cs="Consolas"/>
-                <w:sz w:val="24"/>
-                <w:szCs w:val="24"/>
+            <w:proofErr w:type="spellStart"/>
+            <w:r>
+              <w:rPr>
+                <w:rFonts w:ascii="Consolas" w:hAnsi="Consolas" w:cs="Consolas"/>
+                <w:sz w:val="20"/>
+                <w:szCs w:val="20"/>
+              </w:rPr>
+              <w:t>rgb</w:t>
+            </w:r>
+            <w:proofErr w:type="spellEnd"/>
+            <w:r>
+              <w:rPr>
+                <w:rFonts w:ascii="Consolas" w:hAnsi="Consolas" w:cs="Consolas"/>
+                <w:sz w:val="20"/>
+                <w:szCs w:val="20"/>
+              </w:rPr>
+              <w:t>(83, 90, 152)</w:t>
+            </w:r>
+            <w:r>
+              <w:rPr>
+                <w:rFonts w:ascii="Consolas" w:hAnsi="Consolas" w:cs="Consolas"/>
+                <w:sz w:val="20"/>
+                <w:szCs w:val="20"/>
               </w:rPr>
               <w:br/>
-            </w:r>
-            <w:r>
-              <w:rPr>
-                <w:rFonts w:ascii="Consolas" w:hAnsi="Consolas" w:cs="Consolas"/>
-                <w:sz w:val="24"/>
-                <w:szCs w:val="24"/>
-              </w:rPr>
               <w:t>#535A98</w:t>
             </w:r>
           </w:p>
         </w:tc>
         <w:tc>
           <w:tcPr>
-            <w:tcW w:w="2880" w:type="dxa"/>
+            <w:tcW w:w="0" w:type="auto"/>
             <w:shd w:val="clear" w:color="auto" w:fill="717495"/>
-            <w:vAlign w:val="center"/>
           </w:tcPr>
           <w:p>
             <w:pPr>
@@ -504,81 +630,61 @@
               <w:jc w:val="center"/>
               <w:rPr>
                 <w:rFonts w:ascii="Consolas" w:hAnsi="Consolas" w:cs="Consolas"/>
-                <w:sz w:val="24"/>
-                <w:szCs w:val="24"/>
+                <w:sz w:val="20"/>
+                <w:szCs w:val="20"/>
               </w:rPr>
             </w:pPr>
-            <w:r>
-              <w:rPr>
-                <w:rFonts w:ascii="Consolas" w:hAnsi="Consolas" w:cs="Consolas"/>
-                <w:sz w:val="24"/>
-                <w:szCs w:val="24"/>
-              </w:rPr>
-              <w:t>blue_med</w:t>
-            </w:r>
-            <w:r>
-              <w:rPr>
-                <w:rFonts w:ascii="Consolas" w:hAnsi="Consolas" w:cs="Consolas"/>
-                <w:sz w:val="24"/>
-                <w:szCs w:val="24"/>
-              </w:rPr>
-              <w:t>ium</w:t>
-            </w:r>
-            <w:r>
-              <w:rPr>
-                <w:rFonts w:ascii="Consolas" w:hAnsi="Consolas" w:cs="Consolas"/>
-                <w:sz w:val="24"/>
-                <w:szCs w:val="24"/>
+            <w:proofErr w:type="spellStart"/>
+            <w:r>
+              <w:rPr>
+                <w:rFonts w:ascii="Consolas" w:hAnsi="Consolas" w:cs="Consolas"/>
+                <w:sz w:val="20"/>
+                <w:szCs w:val="20"/>
+              </w:rPr>
+              <w:t>blue_medium</w:t>
+            </w:r>
+            <w:proofErr w:type="spellEnd"/>
+            <w:r>
+              <w:rPr>
+                <w:rFonts w:ascii="Consolas" w:hAnsi="Consolas" w:cs="Consolas"/>
+                <w:sz w:val="20"/>
+                <w:szCs w:val="20"/>
               </w:rPr>
               <w:br/>
             </w:r>
-            <w:r>
-              <w:rPr>
-                <w:rFonts w:ascii="Consolas" w:hAnsi="Consolas" w:cs="Consolas"/>
-                <w:sz w:val="24"/>
-                <w:szCs w:val="24"/>
-              </w:rPr>
-              <w:t>rgb(</w:t>
-            </w:r>
-            <w:r>
-              <w:rPr>
-                <w:rFonts w:ascii="Consolas" w:hAnsi="Consolas" w:cs="Consolas"/>
-                <w:sz w:val="24"/>
-                <w:szCs w:val="24"/>
-              </w:rPr>
-              <w:t>113, 116, 149</w:t>
-            </w:r>
-            <w:r>
-              <w:rPr>
-                <w:rFonts w:ascii="Consolas" w:hAnsi="Consolas" w:cs="Consolas"/>
-                <w:sz w:val="24"/>
-                <w:szCs w:val="24"/>
-              </w:rPr>
-              <w:t>)</w:t>
-            </w:r>
-            <w:r>
-              <w:rPr>
-                <w:rFonts w:ascii="Consolas" w:hAnsi="Consolas" w:cs="Consolas"/>
-                <w:sz w:val="24"/>
-                <w:szCs w:val="24"/>
+            <w:proofErr w:type="spellStart"/>
+            <w:r>
+              <w:rPr>
+                <w:rFonts w:ascii="Consolas" w:hAnsi="Consolas" w:cs="Consolas"/>
+                <w:sz w:val="20"/>
+                <w:szCs w:val="20"/>
+              </w:rPr>
+              <w:t>rgb</w:t>
+            </w:r>
+            <w:proofErr w:type="spellEnd"/>
+            <w:r>
+              <w:rPr>
+                <w:rFonts w:ascii="Consolas" w:hAnsi="Consolas" w:cs="Consolas"/>
+                <w:sz w:val="20"/>
+                <w:szCs w:val="20"/>
+              </w:rPr>
+              <w:t>(113, 116, 149)</w:t>
+            </w:r>
+            <w:r>
+              <w:rPr>
+                <w:rFonts w:ascii="Consolas" w:hAnsi="Consolas" w:cs="Consolas"/>
+                <w:sz w:val="20"/>
+                <w:szCs w:val="20"/>
               </w:rPr>
               <w:br/>
-            </w:r>
-            <w:r>
-              <w:rPr>
-                <w:rFonts w:ascii="Consolas" w:hAnsi="Consolas" w:cs="Consolas"/>
-                <w:sz w:val="24"/>
-                <w:szCs w:val="24"/>
-              </w:rPr>
               <w:t>#717495</w:t>
             </w:r>
           </w:p>
         </w:tc>
         <w:tc>
           <w:tcPr>
-            <w:tcW w:w="2880" w:type="dxa"/>
+            <w:tcW w:w="0" w:type="auto"/>
             <w:shd w:val="clear" w:color="auto" w:fill="A2A3B7"/>
-            <w:vAlign w:val="center"/>
           </w:tcPr>
           <w:p>
             <w:pPr>
@@ -586,64 +692,53 @@
               <w:jc w:val="center"/>
               <w:rPr>
                 <w:rFonts w:ascii="Consolas" w:hAnsi="Consolas" w:cs="Consolas"/>
-                <w:sz w:val="24"/>
-                <w:szCs w:val="24"/>
+                <w:sz w:val="20"/>
+                <w:szCs w:val="20"/>
               </w:rPr>
             </w:pPr>
-            <w:r>
-              <w:rPr>
-                <w:rFonts w:ascii="Consolas" w:hAnsi="Consolas" w:cs="Consolas"/>
-                <w:sz w:val="24"/>
-                <w:szCs w:val="24"/>
+            <w:proofErr w:type="spellStart"/>
+            <w:r>
+              <w:rPr>
+                <w:rFonts w:ascii="Consolas" w:hAnsi="Consolas" w:cs="Consolas"/>
+                <w:sz w:val="20"/>
+                <w:szCs w:val="20"/>
               </w:rPr>
               <w:t>blue_light</w:t>
             </w:r>
-            <w:r>
-              <w:rPr>
-                <w:rFonts w:ascii="Consolas" w:hAnsi="Consolas" w:cs="Consolas"/>
-                <w:sz w:val="24"/>
-                <w:szCs w:val="24"/>
+            <w:proofErr w:type="spellEnd"/>
+            <w:r>
+              <w:rPr>
+                <w:rFonts w:ascii="Consolas" w:hAnsi="Consolas" w:cs="Consolas"/>
+                <w:sz w:val="20"/>
+                <w:szCs w:val="20"/>
               </w:rPr>
               <w:br/>
             </w:r>
-            <w:r>
-              <w:rPr>
-                <w:rFonts w:ascii="Consolas" w:hAnsi="Consolas" w:cs="Consolas"/>
-                <w:sz w:val="24"/>
-                <w:szCs w:val="24"/>
-              </w:rPr>
-              <w:t>rgb(</w:t>
-            </w:r>
-            <w:r>
-              <w:rPr>
-                <w:rFonts w:ascii="Consolas" w:hAnsi="Consolas" w:cs="Consolas"/>
-                <w:sz w:val="24"/>
-                <w:szCs w:val="24"/>
-              </w:rPr>
-              <w:t>162, 163, 183</w:t>
-            </w:r>
-            <w:r>
-              <w:rPr>
-                <w:rFonts w:ascii="Consolas" w:hAnsi="Consolas" w:cs="Consolas"/>
-                <w:sz w:val="24"/>
-                <w:szCs w:val="24"/>
-              </w:rPr>
-              <w:t>)</w:t>
-            </w:r>
-            <w:r>
-              <w:rPr>
-                <w:rFonts w:ascii="Consolas" w:hAnsi="Consolas" w:cs="Consolas"/>
-                <w:sz w:val="24"/>
-                <w:szCs w:val="24"/>
+            <w:proofErr w:type="spellStart"/>
+            <w:r>
+              <w:rPr>
+                <w:rFonts w:ascii="Consolas" w:hAnsi="Consolas" w:cs="Consolas"/>
+                <w:sz w:val="20"/>
+                <w:szCs w:val="20"/>
+              </w:rPr>
+              <w:t>rgb</w:t>
+            </w:r>
+            <w:proofErr w:type="spellEnd"/>
+            <w:r>
+              <w:rPr>
+                <w:rFonts w:ascii="Consolas" w:hAnsi="Consolas" w:cs="Consolas"/>
+                <w:sz w:val="20"/>
+                <w:szCs w:val="20"/>
+              </w:rPr>
+              <w:t>(162, 163, 183)</w:t>
+            </w:r>
+            <w:r>
+              <w:rPr>
+                <w:rFonts w:ascii="Consolas" w:hAnsi="Consolas" w:cs="Consolas"/>
+                <w:sz w:val="20"/>
+                <w:szCs w:val="20"/>
               </w:rPr>
               <w:br/>
-            </w:r>
-            <w:r>
-              <w:rPr>
-                <w:rFonts w:ascii="Consolas" w:hAnsi="Consolas" w:cs="Consolas"/>
-                <w:sz w:val="24"/>
-                <w:szCs w:val="24"/>
-              </w:rPr>
               <w:t>#A2A3B7</w:t>
             </w:r>
           </w:p>
@@ -656,9 +751,102 @@
         </w:trPr>
         <w:tc>
           <w:tcPr>
-            <w:tcW w:w="2880" w:type="dxa"/>
+            <w:tcW w:w="0" w:type="auto"/>
+            <w:shd w:val="clear" w:color="auto" w:fill="677379"/>
+          </w:tcPr>
+          <w:p>
+            <w:pPr>
+              <w:jc w:val="center"/>
+              <w:rPr>
+                <w:rFonts w:ascii="Consolas" w:hAnsi="Consolas" w:cs="Consolas"/>
+                <w:color w:val="FFFFFF" w:themeColor="background1"/>
+                <w:sz w:val="20"/>
+                <w:szCs w:val="20"/>
+              </w:rPr>
+            </w:pPr>
+            <w:proofErr w:type="spellStart"/>
+            <w:r>
+              <w:rPr>
+                <w:rFonts w:ascii="Consolas" w:hAnsi="Consolas" w:cs="Consolas"/>
+                <w:color w:val="FFFFFF" w:themeColor="background1"/>
+                <w:sz w:val="20"/>
+                <w:szCs w:val="20"/>
+              </w:rPr>
+              <w:t>gray_darker</w:t>
+            </w:r>
+            <w:proofErr w:type="spellEnd"/>
+            <w:r>
+              <w:rPr>
+                <w:rFonts w:ascii="Consolas" w:hAnsi="Consolas" w:cs="Consolas"/>
+                <w:color w:val="FFFFFF" w:themeColor="background1"/>
+                <w:sz w:val="20"/>
+                <w:szCs w:val="20"/>
+              </w:rPr>
+              <w:br/>
+            </w:r>
+            <w:proofErr w:type="spellStart"/>
+            <w:r>
+              <w:rPr>
+                <w:rFonts w:ascii="Consolas" w:hAnsi="Consolas" w:cs="Consolas"/>
+                <w:color w:val="FFFFFF" w:themeColor="background1"/>
+                <w:sz w:val="20"/>
+                <w:szCs w:val="20"/>
+              </w:rPr>
+              <w:t>rgb</w:t>
+            </w:r>
+            <w:proofErr w:type="spellEnd"/>
+            <w:r>
+              <w:rPr>
+                <w:rFonts w:ascii="Consolas" w:hAnsi="Consolas" w:cs="Consolas"/>
+                <w:color w:val="FFFFFF" w:themeColor="background1"/>
+                <w:sz w:val="20"/>
+                <w:szCs w:val="20"/>
+              </w:rPr>
+              <w:t>(</w:t>
+            </w:r>
+            <w:r>
+              <w:rPr>
+                <w:rFonts w:ascii="Consolas" w:hAnsi="Consolas" w:cs="Consolas"/>
+                <w:color w:val="FFFFFF" w:themeColor="background1"/>
+                <w:sz w:val="20"/>
+                <w:szCs w:val="20"/>
+              </w:rPr>
+              <w:t>103, 115, 121</w:t>
+            </w:r>
+            <w:r>
+              <w:rPr>
+                <w:rFonts w:ascii="Consolas" w:hAnsi="Consolas" w:cs="Consolas"/>
+                <w:color w:val="FFFFFF" w:themeColor="background1"/>
+                <w:sz w:val="20"/>
+                <w:szCs w:val="20"/>
+              </w:rPr>
+              <w:t>)</w:t>
+            </w:r>
+            <w:r>
+              <w:rPr>
+                <w:rFonts w:ascii="Consolas" w:hAnsi="Consolas" w:cs="Consolas"/>
+                <w:color w:val="FFFFFF" w:themeColor="background1"/>
+                <w:sz w:val="20"/>
+                <w:szCs w:val="20"/>
+              </w:rPr>
+              <w:br/>
+              <w:t>#</w:t>
+            </w:r>
+            <w:r>
+              <w:rPr>
+                <w:rFonts w:ascii="Consolas" w:hAnsi="Consolas" w:cs="Consolas"/>
+                <w:color w:val="FFFFFF" w:themeColor="background1"/>
+                <w:sz w:val="20"/>
+                <w:szCs w:val="20"/>
+              </w:rPr>
+              <w:t>677379</w:t>
+            </w:r>
+          </w:p>
+        </w:tc>
+        <w:tc>
+          <w:tcPr>
+            <w:tcW w:w="0" w:type="auto"/>
             <w:shd w:val="clear" w:color="auto" w:fill="8A9AA1"/>
-            <w:vAlign w:val="center"/>
           </w:tcPr>
           <w:p>
             <w:pPr>
@@ -666,73 +854,61 @@
               <w:jc w:val="center"/>
               <w:rPr>
                 <w:rFonts w:ascii="Consolas" w:hAnsi="Consolas" w:cs="Consolas"/>
-                <w:sz w:val="24"/>
-                <w:szCs w:val="24"/>
+                <w:sz w:val="20"/>
+                <w:szCs w:val="20"/>
               </w:rPr>
             </w:pPr>
-            <w:r>
-              <w:rPr>
-                <w:rFonts w:ascii="Consolas" w:hAnsi="Consolas" w:cs="Consolas"/>
-                <w:sz w:val="24"/>
-                <w:szCs w:val="24"/>
+            <w:proofErr w:type="spellStart"/>
+            <w:r>
+              <w:rPr>
+                <w:rFonts w:ascii="Consolas" w:hAnsi="Consolas" w:cs="Consolas"/>
+                <w:sz w:val="20"/>
+                <w:szCs w:val="20"/>
               </w:rPr>
               <w:t>gray_dark</w:t>
             </w:r>
-            <w:r>
-              <w:rPr>
-                <w:rFonts w:ascii="Consolas" w:hAnsi="Consolas" w:cs="Consolas"/>
-                <w:sz w:val="24"/>
-                <w:szCs w:val="24"/>
+            <w:proofErr w:type="spellEnd"/>
+            <w:r>
+              <w:rPr>
+                <w:rFonts w:ascii="Consolas" w:hAnsi="Consolas" w:cs="Consolas"/>
+                <w:sz w:val="20"/>
+                <w:szCs w:val="20"/>
               </w:rPr>
               <w:br/>
             </w:r>
-            <w:r>
-              <w:rPr>
-                <w:rFonts w:ascii="Consolas" w:hAnsi="Consolas" w:cs="Consolas"/>
-                <w:sz w:val="24"/>
-                <w:szCs w:val="24"/>
-              </w:rPr>
-              <w:t>rgb(</w:t>
-            </w:r>
-            <w:r>
-              <w:rPr>
-                <w:rFonts w:ascii="Consolas" w:hAnsi="Consolas" w:cs="Consolas"/>
-                <w:sz w:val="24"/>
-                <w:szCs w:val="24"/>
-              </w:rPr>
-              <w:t>138, 154, 161</w:t>
-            </w:r>
-            <w:r>
-              <w:rPr>
-                <w:rFonts w:ascii="Consolas" w:hAnsi="Consolas" w:cs="Consolas"/>
-                <w:sz w:val="24"/>
-                <w:szCs w:val="24"/>
-              </w:rPr>
-              <w:t>)</w:t>
-            </w:r>
-            <w:r>
-              <w:rPr>
-                <w:rFonts w:ascii="Consolas" w:hAnsi="Consolas" w:cs="Consolas"/>
-                <w:sz w:val="24"/>
-                <w:szCs w:val="24"/>
+            <w:proofErr w:type="spellStart"/>
+            <w:r>
+              <w:rPr>
+                <w:rFonts w:ascii="Consolas" w:hAnsi="Consolas" w:cs="Consolas"/>
+                <w:sz w:val="20"/>
+                <w:szCs w:val="20"/>
+              </w:rPr>
+              <w:t>rgb</w:t>
+            </w:r>
+            <w:proofErr w:type="spellEnd"/>
+            <w:r>
+              <w:rPr>
+                <w:rFonts w:ascii="Consolas" w:hAnsi="Consolas" w:cs="Consolas"/>
+                <w:sz w:val="20"/>
+                <w:szCs w:val="20"/>
+              </w:rPr>
+              <w:t>(138, 154, 161)</w:t>
+            </w:r>
+            <w:r>
+              <w:rPr>
+                <w:rFonts w:ascii="Consolas" w:hAnsi="Consolas" w:cs="Consolas"/>
+                <w:sz w:val="20"/>
+                <w:szCs w:val="20"/>
               </w:rPr>
               <w:br/>
-            </w:r>
-            <w:r>
-              <w:rPr>
-                <w:rFonts w:ascii="Consolas" w:hAnsi="Consolas" w:cs="Consolas"/>
-                <w:sz w:val="24"/>
-                <w:szCs w:val="24"/>
-              </w:rPr>
               <w:t>#8A9AA1</w:t>
             </w:r>
           </w:p>
         </w:tc>
         <w:tc>
           <w:tcPr>
-            <w:tcW w:w="2880" w:type="dxa"/>
+            <w:tcW w:w="0" w:type="auto"/>
             <w:shd w:val="clear" w:color="auto" w:fill="B6C2C7"/>
-            <w:vAlign w:val="center"/>
           </w:tcPr>
           <w:p>
             <w:pPr>
@@ -740,81 +916,61 @@
               <w:jc w:val="center"/>
               <w:rPr>
                 <w:rFonts w:ascii="Consolas" w:hAnsi="Consolas" w:cs="Consolas"/>
-                <w:sz w:val="24"/>
-                <w:szCs w:val="24"/>
+                <w:sz w:val="20"/>
+                <w:szCs w:val="20"/>
               </w:rPr>
             </w:pPr>
-            <w:r>
-              <w:rPr>
-                <w:rFonts w:ascii="Consolas" w:hAnsi="Consolas" w:cs="Consolas"/>
-                <w:sz w:val="24"/>
-                <w:szCs w:val="24"/>
-              </w:rPr>
-              <w:t>gray_med</w:t>
-            </w:r>
-            <w:r>
-              <w:rPr>
-                <w:rFonts w:ascii="Consolas" w:hAnsi="Consolas" w:cs="Consolas"/>
-                <w:sz w:val="24"/>
-                <w:szCs w:val="24"/>
-              </w:rPr>
-              <w:t>ium</w:t>
-            </w:r>
-            <w:r>
-              <w:rPr>
-                <w:rFonts w:ascii="Consolas" w:hAnsi="Consolas" w:cs="Consolas"/>
-                <w:sz w:val="24"/>
-                <w:szCs w:val="24"/>
+            <w:proofErr w:type="spellStart"/>
+            <w:r>
+              <w:rPr>
+                <w:rFonts w:ascii="Consolas" w:hAnsi="Consolas" w:cs="Consolas"/>
+                <w:sz w:val="20"/>
+                <w:szCs w:val="20"/>
+              </w:rPr>
+              <w:t>gray_medium</w:t>
+            </w:r>
+            <w:proofErr w:type="spellEnd"/>
+            <w:r>
+              <w:rPr>
+                <w:rFonts w:ascii="Consolas" w:hAnsi="Consolas" w:cs="Consolas"/>
+                <w:sz w:val="20"/>
+                <w:szCs w:val="20"/>
               </w:rPr>
               <w:br/>
             </w:r>
-            <w:r>
-              <w:rPr>
-                <w:rFonts w:ascii="Consolas" w:hAnsi="Consolas" w:cs="Consolas"/>
-                <w:sz w:val="24"/>
-                <w:szCs w:val="24"/>
-              </w:rPr>
-              <w:t>rgb(</w:t>
-            </w:r>
-            <w:r>
-              <w:rPr>
-                <w:rFonts w:ascii="Consolas" w:hAnsi="Consolas" w:cs="Consolas"/>
-                <w:sz w:val="24"/>
-                <w:szCs w:val="24"/>
-              </w:rPr>
-              <w:t>182, 194, 199</w:t>
-            </w:r>
-            <w:r>
-              <w:rPr>
-                <w:rFonts w:ascii="Consolas" w:hAnsi="Consolas" w:cs="Consolas"/>
-                <w:sz w:val="24"/>
-                <w:szCs w:val="24"/>
-              </w:rPr>
-              <w:t>)</w:t>
-            </w:r>
-            <w:r>
-              <w:rPr>
-                <w:rFonts w:ascii="Consolas" w:hAnsi="Consolas" w:cs="Consolas"/>
-                <w:sz w:val="24"/>
-                <w:szCs w:val="24"/>
+            <w:proofErr w:type="spellStart"/>
+            <w:r>
+              <w:rPr>
+                <w:rFonts w:ascii="Consolas" w:hAnsi="Consolas" w:cs="Consolas"/>
+                <w:sz w:val="20"/>
+                <w:szCs w:val="20"/>
+              </w:rPr>
+              <w:t>rgb</w:t>
+            </w:r>
+            <w:proofErr w:type="spellEnd"/>
+            <w:r>
+              <w:rPr>
+                <w:rFonts w:ascii="Consolas" w:hAnsi="Consolas" w:cs="Consolas"/>
+                <w:sz w:val="20"/>
+                <w:szCs w:val="20"/>
+              </w:rPr>
+              <w:t>(182, 194, 199)</w:t>
+            </w:r>
+            <w:r>
+              <w:rPr>
+                <w:rFonts w:ascii="Consolas" w:hAnsi="Consolas" w:cs="Consolas"/>
+                <w:sz w:val="20"/>
+                <w:szCs w:val="20"/>
               </w:rPr>
               <w:br/>
-            </w:r>
-            <w:r>
-              <w:rPr>
-                <w:rFonts w:ascii="Consolas" w:hAnsi="Consolas" w:cs="Consolas"/>
-                <w:sz w:val="24"/>
-                <w:szCs w:val="24"/>
-              </w:rPr>
               <w:t>#B6C2C7</w:t>
             </w:r>
           </w:p>
         </w:tc>
         <w:tc>
           <w:tcPr>
-            <w:tcW w:w="2880" w:type="dxa"/>
+            <w:tcW w:w="0" w:type="auto"/>
             <w:shd w:val="clear" w:color="auto" w:fill="DEE5E8"/>
-            <w:vAlign w:val="center"/>
           </w:tcPr>
           <w:p>
             <w:pPr>
@@ -822,64 +978,53 @@
               <w:jc w:val="center"/>
               <w:rPr>
                 <w:rFonts w:ascii="Consolas" w:hAnsi="Consolas" w:cs="Consolas"/>
-                <w:sz w:val="24"/>
-                <w:szCs w:val="24"/>
+                <w:sz w:val="20"/>
+                <w:szCs w:val="20"/>
               </w:rPr>
             </w:pPr>
-            <w:r>
-              <w:rPr>
-                <w:rFonts w:ascii="Consolas" w:hAnsi="Consolas" w:cs="Consolas"/>
-                <w:sz w:val="24"/>
-                <w:szCs w:val="24"/>
+            <w:proofErr w:type="spellStart"/>
+            <w:r>
+              <w:rPr>
+                <w:rFonts w:ascii="Consolas" w:hAnsi="Consolas" w:cs="Consolas"/>
+                <w:sz w:val="20"/>
+                <w:szCs w:val="20"/>
               </w:rPr>
               <w:t>gray_light</w:t>
             </w:r>
-            <w:r>
-              <w:rPr>
-                <w:rFonts w:ascii="Consolas" w:hAnsi="Consolas" w:cs="Consolas"/>
-                <w:sz w:val="24"/>
-                <w:szCs w:val="24"/>
+            <w:proofErr w:type="spellEnd"/>
+            <w:r>
+              <w:rPr>
+                <w:rFonts w:ascii="Consolas" w:hAnsi="Consolas" w:cs="Consolas"/>
+                <w:sz w:val="20"/>
+                <w:szCs w:val="20"/>
               </w:rPr>
               <w:br/>
             </w:r>
-            <w:r>
-              <w:rPr>
-                <w:rFonts w:ascii="Consolas" w:hAnsi="Consolas" w:cs="Consolas"/>
-                <w:sz w:val="24"/>
-                <w:szCs w:val="24"/>
-              </w:rPr>
-              <w:t>rgb(</w:t>
-            </w:r>
-            <w:r>
-              <w:rPr>
-                <w:rFonts w:ascii="Consolas" w:hAnsi="Consolas" w:cs="Consolas"/>
-                <w:sz w:val="24"/>
-                <w:szCs w:val="24"/>
-              </w:rPr>
-              <w:t>222, 229, 232</w:t>
-            </w:r>
-            <w:r>
-              <w:rPr>
-                <w:rFonts w:ascii="Consolas" w:hAnsi="Consolas" w:cs="Consolas"/>
-                <w:sz w:val="24"/>
-                <w:szCs w:val="24"/>
-              </w:rPr>
-              <w:t>)</w:t>
-            </w:r>
-            <w:r>
-              <w:rPr>
-                <w:rFonts w:ascii="Consolas" w:hAnsi="Consolas" w:cs="Consolas"/>
-                <w:sz w:val="24"/>
-                <w:szCs w:val="24"/>
+            <w:proofErr w:type="spellStart"/>
+            <w:r>
+              <w:rPr>
+                <w:rFonts w:ascii="Consolas" w:hAnsi="Consolas" w:cs="Consolas"/>
+                <w:sz w:val="20"/>
+                <w:szCs w:val="20"/>
+              </w:rPr>
+              <w:t>rgb</w:t>
+            </w:r>
+            <w:proofErr w:type="spellEnd"/>
+            <w:r>
+              <w:rPr>
+                <w:rFonts w:ascii="Consolas" w:hAnsi="Consolas" w:cs="Consolas"/>
+                <w:sz w:val="20"/>
+                <w:szCs w:val="20"/>
+              </w:rPr>
+              <w:t>(222, 229, 232)</w:t>
+            </w:r>
+            <w:r>
+              <w:rPr>
+                <w:rFonts w:ascii="Consolas" w:hAnsi="Consolas" w:cs="Consolas"/>
+                <w:sz w:val="20"/>
+                <w:szCs w:val="20"/>
               </w:rPr>
               <w:br/>
-            </w:r>
-            <w:r>
-              <w:rPr>
-                <w:rFonts w:ascii="Consolas" w:hAnsi="Consolas" w:cs="Consolas"/>
-                <w:sz w:val="24"/>
-                <w:szCs w:val="24"/>
-              </w:rPr>
               <w:t>#DEE5E8</w:t>
             </w:r>
           </w:p>
@@ -1529,6 +1674,7 @@
   </w:compat>
   <w:rsids>
     <w:rsidRoot w:val="00422D7D"/>
+    <w:rsid w:val="00295B53"/>
     <w:rsid w:val="00422D7D"/>
     <w:rsid w:val="00907052"/>
     <w:rsid w:val="00A228A3"/>

</xml_diff>